<commit_message>
SEO tweaks, CV changes
</commit_message>
<xml_diff>
--- a/static/Gabor_Koos_resume.docx
+++ b/static/Gabor_Koos_resume.docx
@@ -29,9 +29,24 @@
           <w:lang w:eastAsia="en-GB"/>
         </w:rPr>
         <w:br/>
-        <w:t>London</w:t>
-        <w:br/>
-        <w:t>+447469874940</w:t>
+        <w:t xml:space="preserve">London, </w:t>
+      </w:r>
+      <w:r>
+        <w:rPr>
+          <w:rStyle w:val="DefaultParagraphFont"/>
+          <w:rFonts w:eastAsia="Times New Roman"/>
+          <w:color w:val="111111"/>
+          <w:lang w:eastAsia="en-GB"/>
+        </w:rPr>
+        <w:t>United Kingdom</w:t>
+      </w:r>
+      <w:r>
+        <w:rPr>
+          <w:rStyle w:val="DefaultParagraphFont"/>
+          <w:rFonts w:eastAsia="Times New Roman"/>
+          <w:color w:val="111111"/>
+          <w:lang w:eastAsia="en-GB"/>
+        </w:rPr>
         <w:br/>
       </w:r>
       <w:hyperlink r:id="rId2" w:tgtFrame="_top">
@@ -52,11 +67,7 @@
         <w:shd w:val="clear" w:fill="FFFFFF"/>
         <w:spacing w:lineRule="atLeast" w:line="384" w:before="180" w:after="180"/>
         <w:jc w:val="center"/>
-        <w:rPr>
-          <w:rFonts w:eastAsia="Times New Roman"/>
-          <w:color w:val="111111"/>
-          <w:lang w:eastAsia="en-GB"/>
-        </w:rPr>
+        <w:rPr/>
       </w:pPr>
       <w:hyperlink r:id="rId3">
         <w:r>
@@ -66,7 +77,16 @@
             <w:color w:val="111111"/>
             <w:lang w:eastAsia="en-GB"/>
           </w:rPr>
-          <w:t>www.linkedin.com/in/gabor-koos-317b8a48/</w:t>
+          <w:t>https://</w:t>
+        </w:r>
+        <w:r>
+          <w:rPr>
+            <w:rStyle w:val="Hyperlink"/>
+            <w:rFonts w:eastAsia="Times New Roman"/>
+            <w:color w:val="111111"/>
+            <w:lang w:eastAsia="en-GB"/>
+          </w:rPr>
+          <w:t>www.linkedin.com/in/gabor-koos/</w:t>
         </w:r>
       </w:hyperlink>
     </w:p>
@@ -79,6 +99,15 @@
         <w:rPr/>
       </w:pPr>
       <w:hyperlink r:id="rId4">
+        <w:r>
+          <w:rPr>
+            <w:rStyle w:val="Hyperlink"/>
+            <w:rFonts w:eastAsia="Times New Roman"/>
+            <w:color w:val="111111"/>
+            <w:lang w:eastAsia="en-GB"/>
+          </w:rPr>
+          <w:t>https://</w:t>
+        </w:r>
         <w:r>
           <w:rPr>
             <w:rStyle w:val="Hyperlink"/>
@@ -98,15 +127,17 @@
         <w:jc w:val="center"/>
         <w:rPr/>
       </w:pPr>
-      <w:r>
-        <w:rPr>
-          <w:rStyle w:val="Hyperlink"/>
-          <w:rFonts w:eastAsia="Times New Roman"/>
-          <w:color w:val="111111"/>
-          <w:lang w:eastAsia="en-GB"/>
-        </w:rPr>
-        <w:t>https://github.com/gkoos</w:t>
-      </w:r>
+      <w:hyperlink r:id="rId5">
+        <w:r>
+          <w:rPr>
+            <w:rStyle w:val="Hyperlink"/>
+            <w:rFonts w:eastAsia="Times New Roman"/>
+            <w:color w:val="111111"/>
+            <w:lang w:eastAsia="en-GB"/>
+          </w:rPr>
+          <w:t>https://github.com/gkoos</w:t>
+        </w:r>
+      </w:hyperlink>
     </w:p>
     <w:p>
       <w:pPr>
@@ -619,27 +650,7 @@
           <w:szCs w:val="24"/>
           <w:lang w:eastAsia="en-GB"/>
         </w:rPr>
-        <w:t xml:space="preserve">NodeJS (JS or </w:t>
-      </w:r>
-      <w:r>
-        <w:rPr>
-          <w:rFonts w:eastAsia="Times New Roman" w:cs="Times New Roman"/>
-          <w:color w:val="111111"/>
-          <w:sz w:val="24"/>
-          <w:szCs w:val="24"/>
-          <w:lang w:eastAsia="en-GB"/>
-        </w:rPr>
-        <w:t>T</w:t>
-      </w:r>
-      <w:r>
-        <w:rPr>
-          <w:rFonts w:eastAsia="Times New Roman" w:cs="Times New Roman"/>
-          <w:color w:val="111111"/>
-          <w:sz w:val="24"/>
-          <w:szCs w:val="24"/>
-          <w:lang w:eastAsia="en-GB"/>
-        </w:rPr>
-        <w:t>ypescript)</w:t>
+        <w:t>NodeJS (JS or Typescript)</w:t>
       </w:r>
     </w:p>
     <w:p>
@@ -767,27 +778,7 @@
           <w:szCs w:val="24"/>
           <w:lang w:eastAsia="en-GB"/>
         </w:rPr>
-        <w:t xml:space="preserve">AWS (Lambda, API Gateway, DynamoDB, S3, SNS, SQS, Beanstalk, </w:t>
-      </w:r>
-      <w:r>
-        <w:rPr>
-          <w:rFonts w:eastAsia="Times New Roman" w:cs="Times New Roman"/>
-          <w:color w:val="111111"/>
-          <w:sz w:val="24"/>
-          <w:szCs w:val="24"/>
-          <w:lang w:eastAsia="en-GB"/>
-        </w:rPr>
-        <w:t>etc.</w:t>
-      </w:r>
-      <w:r>
-        <w:rPr>
-          <w:rFonts w:eastAsia="Times New Roman" w:cs="Times New Roman"/>
-          <w:color w:val="111111"/>
-          <w:sz w:val="24"/>
-          <w:szCs w:val="24"/>
-          <w:lang w:eastAsia="en-GB"/>
-        </w:rPr>
-        <w:t>)</w:t>
+        <w:t>AWS (Lambda, API Gateway, DynamoDB, S3, SNS, SQS, Beanstalk, etc.)</w:t>
       </w:r>
     </w:p>
     <w:p>
@@ -1596,63 +1587,7 @@
           <w:szCs w:val="24"/>
           <w:lang w:eastAsia="en-GB"/>
         </w:rPr>
-        <w:t xml:space="preserve">(January 2024 – </w:t>
-      </w:r>
-      <w:r>
-        <w:rPr>
-          <w:rStyle w:val="DefaultParagraphFont"/>
-          <w:rFonts w:eastAsia="Times New Roman" w:cs="Times New Roman"/>
-          <w:b/>
-          <w:i/>
-          <w:iCs/>
-          <w:color w:val="FF8251"/>
-          <w:sz w:val="24"/>
-          <w:szCs w:val="24"/>
-          <w:lang w:eastAsia="en-GB"/>
-        </w:rPr>
-        <w:t>January</w:t>
-      </w:r>
-      <w:r>
-        <w:rPr>
-          <w:rStyle w:val="DefaultParagraphFont"/>
-          <w:rFonts w:eastAsia="Times New Roman" w:cs="Times New Roman"/>
-          <w:b/>
-          <w:i/>
-          <w:iCs/>
-          <w:color w:val="FF8251"/>
-          <w:sz w:val="24"/>
-          <w:szCs w:val="24"/>
-          <w:lang w:eastAsia="en-GB"/>
-        </w:rPr>
-        <w:t xml:space="preserve"> 202</w:t>
-      </w:r>
-      <w:r>
-        <w:rPr>
-          <w:rStyle w:val="DefaultParagraphFont"/>
-          <w:rFonts w:eastAsia="Times New Roman" w:cs="Times New Roman"/>
-          <w:b/>
-          <w:i/>
-          <w:iCs/>
-          <w:color w:val="FF8251"/>
-          <w:sz w:val="24"/>
-          <w:szCs w:val="24"/>
-          <w:lang w:eastAsia="en-GB"/>
-        </w:rPr>
-        <w:t>5</w:t>
-      </w:r>
-      <w:r>
-        <w:rPr>
-          <w:rStyle w:val="DefaultParagraphFont"/>
-          <w:rFonts w:eastAsia="Times New Roman" w:cs="Times New Roman"/>
-          <w:b/>
-          <w:i/>
-          <w:iCs/>
-          <w:color w:val="FF8251"/>
-          <w:sz w:val="24"/>
-          <w:szCs w:val="24"/>
-          <w:lang w:eastAsia="en-GB"/>
-        </w:rPr>
-        <w:t>)</w:t>
+        <w:t>(January 2024 – January 2025)</w:t>
       </w:r>
     </w:p>
     <w:p>
@@ -3988,7 +3923,7 @@
           <w:lang w:eastAsia="en-GB"/>
         </w:rPr>
       </w:pPr>
-      <w:hyperlink r:id="rId5">
+      <w:hyperlink r:id="rId6">
         <w:r>
           <w:rPr>
             <w:rStyle w:val="Hyperlink"/>
@@ -4024,7 +3959,7 @@
           <w:lang w:eastAsia="en-GB"/>
         </w:rPr>
       </w:pPr>
-      <w:hyperlink r:id="rId6">
+      <w:hyperlink r:id="rId7">
         <w:r>
           <w:rPr>
             <w:rStyle w:val="Hyperlink"/>
@@ -4060,7 +3995,7 @@
           <w:lang w:eastAsia="en-GB"/>
         </w:rPr>
       </w:pPr>
-      <w:hyperlink r:id="rId7">
+      <w:hyperlink r:id="rId8">
         <w:r>
           <w:rPr>
             <w:rStyle w:val="Hyperlink"/>
@@ -4107,7 +4042,7 @@
         </w:rPr>
         <w:t>Membership / payments for Cannes Lions (</w:t>
       </w:r>
-      <w:hyperlink r:id="rId8">
+      <w:hyperlink r:id="rId9">
         <w:r>
           <w:rPr>
             <w:rStyle w:val="Hyperlink"/>
@@ -4131,7 +4066,7 @@
         </w:rPr>
         <w:t>), WGSN (</w:t>
       </w:r>
-      <w:hyperlink r:id="rId9">
+      <w:hyperlink r:id="rId10">
         <w:r>
           <w:rPr>
             <w:rStyle w:val="Hyperlink"/>
@@ -4182,7 +4117,7 @@
         </w:rPr>
         <w:t xml:space="preserve">Backend for </w:t>
       </w:r>
-      <w:hyperlink r:id="rId10" w:tgtFrame="_top">
+      <w:hyperlink r:id="rId11" w:tgtFrame="_top">
         <w:r>
           <w:rPr>
             <w:rStyle w:val="Hyperlink"/>
@@ -4206,7 +4141,7 @@
         </w:rPr>
         <w:t xml:space="preserve">, </w:t>
       </w:r>
-      <w:hyperlink r:id="rId11" w:tgtFrame="_top">
+      <w:hyperlink r:id="rId12" w:tgtFrame="_top">
         <w:r>
           <w:rPr>
             <w:rStyle w:val="Hyperlink"/>
@@ -4230,7 +4165,7 @@
         </w:rPr>
         <w:t xml:space="preserve">, </w:t>
       </w:r>
-      <w:hyperlink r:id="rId12" w:tgtFrame="_top">
+      <w:hyperlink r:id="rId13" w:tgtFrame="_top">
         <w:r>
           <w:rPr>
             <w:rStyle w:val="Hyperlink"/>
@@ -5051,7 +4986,7 @@
       <w:widowControl/>
       <w:shd w:val="clear" w:fill="auto"/>
       <w:suppressAutoHyphens w:val="true"/>
-      <w:overflowPunct w:val="true"/>
+      <w:overflowPunct w:val="false"/>
       <w:bidi w:val="0"/>
       <w:snapToGrid w:val="true"/>
       <w:spacing w:lineRule="auto" w:line="252" w:before="0" w:after="160"/>
@@ -5638,7 +5573,7 @@
       <w:widowControl w:val="false"/>
       <w:shd w:val="clear" w:fill="auto"/>
       <w:suppressAutoHyphens w:val="true"/>
-      <w:overflowPunct w:val="true"/>
+      <w:overflowPunct w:val="false"/>
       <w:bidi w:val="0"/>
       <w:snapToGrid w:val="true"/>
       <w:spacing w:lineRule="auto" w:line="240" w:before="0" w:after="0"/>

</xml_diff>